<commit_message>
Update 7 (nicht 8, das war falsch vorher)
</commit_message>
<xml_diff>
--- a/Aufgabe 7/Aufgabe 7.docx
+++ b/Aufgabe 7/Aufgabe 7.docx
@@ -307,7 +307,7 @@
           <w:noProof/>
         </w:rPr>
         <w:drawing>
-          <wp:inline distT="0" distB="0" distL="0" distR="0" wp14:anchorId="47C4B7F3" wp14:editId="5092A600">
+          <wp:inline distT="0" distB="0" distL="0" distR="0" wp14:anchorId="47C4B7F3" wp14:editId="69E8695C">
             <wp:extent cx="5745480" cy="2743200"/>
             <wp:effectExtent l="0" t="0" r="7620" b="0"/>
             <wp:docPr id="703520077" name="Grafik 4"/>
@@ -364,14 +364,27 @@
       <w:r>
         <w:t xml:space="preserve">Abbildung </w:t>
       </w:r>
-      <w:fldSimple w:instr=" SEQ Abbildung \* ARABIC ">
-        <w:r>
-          <w:rPr>
-            <w:noProof/>
-          </w:rPr>
-          <w:t>1</w:t>
-        </w:r>
-      </w:fldSimple>
+      <w:r>
+        <w:fldChar w:fldCharType="begin"/>
+      </w:r>
+      <w:r>
+        <w:instrText xml:space="preserve"> SEQ Abbildung \* ARABIC </w:instrText>
+      </w:r>
+      <w:r>
+        <w:fldChar w:fldCharType="separate"/>
+      </w:r>
+      <w:r>
+        <w:rPr>
+          <w:noProof/>
+        </w:rPr>
+        <w:t>1</w:t>
+      </w:r>
+      <w:r>
+        <w:rPr>
+          <w:noProof/>
+        </w:rPr>
+        <w:fldChar w:fldCharType="end"/>
+      </w:r>
       <w:bookmarkEnd w:id="0"/>
       <w:r>
         <w:t>: Simulink-Model</w:t>
@@ -403,7 +416,7 @@
           <w:noProof/>
         </w:rPr>
         <w:drawing>
-          <wp:inline distT="0" distB="0" distL="0" distR="0" wp14:anchorId="369499BF" wp14:editId="35B9CA40">
+          <wp:inline distT="0" distB="0" distL="0" distR="0" wp14:anchorId="369499BF" wp14:editId="3773A0B1">
             <wp:extent cx="5745480" cy="3209290"/>
             <wp:effectExtent l="0" t="0" r="7620" b="0"/>
             <wp:docPr id="227097082" name="Grafik 1"/>
@@ -460,14 +473,27 @@
       <w:r>
         <w:t xml:space="preserve">Abbildung </w:t>
       </w:r>
-      <w:fldSimple w:instr=" SEQ Abbildung \* ARABIC ">
-        <w:r>
-          <w:rPr>
-            <w:noProof/>
-          </w:rPr>
-          <w:t>2</w:t>
-        </w:r>
-      </w:fldSimple>
+      <w:r>
+        <w:fldChar w:fldCharType="begin"/>
+      </w:r>
+      <w:r>
+        <w:instrText xml:space="preserve"> SEQ Abbildung \* ARABIC </w:instrText>
+      </w:r>
+      <w:r>
+        <w:fldChar w:fldCharType="separate"/>
+      </w:r>
+      <w:r>
+        <w:rPr>
+          <w:noProof/>
+        </w:rPr>
+        <w:t>2</w:t>
+      </w:r>
+      <w:r>
+        <w:rPr>
+          <w:noProof/>
+        </w:rPr>
+        <w:fldChar w:fldCharType="end"/>
+      </w:r>
       <w:bookmarkEnd w:id="1"/>
       <w:r>
         <w:t>: Gelenkwinkel</w:t>
@@ -499,10 +525,7 @@
         <w:fldChar w:fldCharType="end"/>
       </w:r>
       <w:r>
-        <w:t xml:space="preserve">) die berechneten Gelenkwinkel, „qd“ </w:t>
-      </w:r>
-      <w:r>
-        <w:t>(</w:t>
+        <w:t>) die berechneten Gelenkwinkel, „qd“ (</w:t>
       </w:r>
       <w:r>
         <w:fldChar w:fldCharType="begin"/>
@@ -526,13 +549,7 @@
         <w:fldChar w:fldCharType="end"/>
       </w:r>
       <w:r>
-        <w:t xml:space="preserve">) </w:t>
-      </w:r>
-      <w:r>
-        <w:t>die Gelenkwinkelgeschwindigkeiten und „qdd“ die Gelenkwinkelbeschleunigungen.</w:t>
-      </w:r>
-      <w:r>
-        <w:t xml:space="preserve"> Die daraus folgende Bewegung wird schlussendlich in einem Live-Plot simuliert.</w:t>
+        <w:t>) die Gelenkwinkelgeschwindigkeiten und „qdd“ die Gelenkwinkelbeschleunigungen. Die daraus folgende Bewegung wird schlussendlich in einem Live-Plot simuliert.</w:t>
       </w:r>
     </w:p>
     <w:p>
@@ -544,7 +561,7 @@
           <w:noProof/>
         </w:rPr>
         <w:drawing>
-          <wp:inline distT="0" distB="0" distL="0" distR="0" wp14:anchorId="1B3A881A" wp14:editId="5A3EC935">
+          <wp:inline distT="0" distB="0" distL="0" distR="0" wp14:anchorId="1B3A881A" wp14:editId="12ADFA9A">
             <wp:extent cx="5762625" cy="3234690"/>
             <wp:effectExtent l="0" t="0" r="9525" b="3810"/>
             <wp:docPr id="1150850663" name="Grafik 2"/>
@@ -601,14 +618,27 @@
       <w:r>
         <w:t xml:space="preserve">Abbildung </w:t>
       </w:r>
-      <w:fldSimple w:instr=" SEQ Abbildung \* ARABIC ">
-        <w:r>
-          <w:rPr>
-            <w:noProof/>
-          </w:rPr>
-          <w:t>3</w:t>
-        </w:r>
-      </w:fldSimple>
+      <w:r>
+        <w:fldChar w:fldCharType="begin"/>
+      </w:r>
+      <w:r>
+        <w:instrText xml:space="preserve"> SEQ Abbildung \* ARABIC </w:instrText>
+      </w:r>
+      <w:r>
+        <w:fldChar w:fldCharType="separate"/>
+      </w:r>
+      <w:r>
+        <w:rPr>
+          <w:noProof/>
+        </w:rPr>
+        <w:t>3</w:t>
+      </w:r>
+      <w:r>
+        <w:rPr>
+          <w:noProof/>
+        </w:rPr>
+        <w:fldChar w:fldCharType="end"/>
+      </w:r>
       <w:bookmarkEnd w:id="2"/>
       <w:r>
         <w:t>: Geschwindigkeitsprofil</w:t>
@@ -728,19 +758,376 @@
       <w:r>
         <w:t xml:space="preserve">Abbildung </w:t>
       </w:r>
-      <w:fldSimple w:instr=" SEQ Abbildung \* ARABIC ">
-        <w:r>
-          <w:rPr>
-            <w:noProof/>
-          </w:rPr>
-          <w:t>4</w:t>
-        </w:r>
-      </w:fldSimple>
+      <w:r>
+        <w:fldChar w:fldCharType="begin"/>
+      </w:r>
+      <w:r>
+        <w:instrText xml:space="preserve"> SEQ Abbildung \* ARABIC </w:instrText>
+      </w:r>
+      <w:r>
+        <w:fldChar w:fldCharType="separate"/>
+      </w:r>
+      <w:r>
+        <w:rPr>
+          <w:noProof/>
+        </w:rPr>
+        <w:t>4</w:t>
+      </w:r>
+      <w:r>
+        <w:rPr>
+          <w:noProof/>
+        </w:rPr>
+        <w:fldChar w:fldCharType="end"/>
+      </w:r>
       <w:bookmarkEnd w:id="3"/>
       <w:r>
         <w:t>: Einschwingverhalten</w:t>
       </w:r>
     </w:p>
+    <w:p/>
+    <w:p>
+      <w:r>
+        <w:t>Vergl</w:t>
+      </w:r>
+      <w:r>
+        <w:t>e</w:t>
+      </w:r>
+      <w:r>
+        <w:t xml:space="preserve">ich mit dem Beispiel </w:t>
+      </w:r>
+      <w:r>
+        <w:t>„Plan and Execute Task- and Joint-Space Trajectories Using KINOVA Gen3 Manipulator“</w:t>
+      </w:r>
+      <w:r>
+        <w:t xml:space="preserve"> aus der RSTB-Dokumen</w:t>
+      </w:r>
+      <w:r>
+        <w:t>tation:</w:t>
+      </w:r>
+    </w:p>
+    <w:tbl>
+      <w:tblPr>
+        <w:tblStyle w:val="Tabellenraster"/>
+        <w:tblW w:w="0" w:type="auto"/>
+        <w:tblLook w:val="04A0" w:firstRow="1" w:lastRow="0" w:firstColumn="1" w:lastColumn="0" w:noHBand="0" w:noVBand="1"/>
+      </w:tblPr>
+      <w:tblGrid>
+        <w:gridCol w:w="2578"/>
+        <w:gridCol w:w="3229"/>
+        <w:gridCol w:w="3255"/>
+      </w:tblGrid>
+      <w:tr>
+        <w:tc>
+          <w:tcPr>
+            <w:tcW w:w="2578" w:type="dxa"/>
+            <w:shd w:val="clear" w:color="auto" w:fill="D9D9D9" w:themeFill="background1" w:themeFillShade="D9"/>
+          </w:tcPr>
+          <w:p>
+            <w:pPr>
+              <w:jc w:val="center"/>
+              <w:rPr>
+                <w:b/>
+                <w:bCs/>
+                <w:sz w:val="28"/>
+                <w:szCs w:val="28"/>
+              </w:rPr>
+            </w:pPr>
+            <w:r>
+              <w:rPr>
+                <w:b/>
+                <w:bCs/>
+                <w:sz w:val="28"/>
+                <w:szCs w:val="28"/>
+              </w:rPr>
+              <w:t>Kriterium</w:t>
+            </w:r>
+          </w:p>
+        </w:tc>
+        <w:tc>
+          <w:tcPr>
+            <w:tcW w:w="3229" w:type="dxa"/>
+            <w:shd w:val="clear" w:color="auto" w:fill="D9D9D9" w:themeFill="background1" w:themeFillShade="D9"/>
+          </w:tcPr>
+          <w:p>
+            <w:pPr>
+              <w:jc w:val="center"/>
+              <w:rPr>
+                <w:b/>
+                <w:bCs/>
+                <w:sz w:val="28"/>
+                <w:szCs w:val="28"/>
+              </w:rPr>
+            </w:pPr>
+            <w:r>
+              <w:rPr>
+                <w:b/>
+                <w:bCs/>
+                <w:sz w:val="28"/>
+                <w:szCs w:val="28"/>
+              </w:rPr>
+              <w:t>Beispiel</w:t>
+            </w:r>
+            <w:r>
+              <w:rPr>
+                <w:b/>
+                <w:bCs/>
+                <w:sz w:val="28"/>
+                <w:szCs w:val="28"/>
+              </w:rPr>
+              <w:t xml:space="preserve"> RSTB-Doku</w:t>
+            </w:r>
+          </w:p>
+        </w:tc>
+        <w:tc>
+          <w:tcPr>
+            <w:tcW w:w="3255" w:type="dxa"/>
+            <w:shd w:val="clear" w:color="auto" w:fill="D9D9D9" w:themeFill="background1" w:themeFillShade="D9"/>
+          </w:tcPr>
+          <w:p>
+            <w:pPr>
+              <w:jc w:val="center"/>
+              <w:rPr>
+                <w:b/>
+                <w:bCs/>
+                <w:sz w:val="28"/>
+                <w:szCs w:val="28"/>
+              </w:rPr>
+            </w:pPr>
+            <w:r>
+              <w:rPr>
+                <w:b/>
+                <w:bCs/>
+                <w:sz w:val="28"/>
+                <w:szCs w:val="28"/>
+              </w:rPr>
+              <w:t>unsere Umsetzung</w:t>
+            </w:r>
+            <w:r>
+              <w:rPr>
+                <w:b/>
+                <w:bCs/>
+                <w:sz w:val="28"/>
+                <w:szCs w:val="28"/>
+              </w:rPr>
+              <w:t xml:space="preserve"> </w:t>
+            </w:r>
+          </w:p>
+        </w:tc>
+      </w:tr>
+      <w:tr>
+        <w:tc>
+          <w:tcPr>
+            <w:tcW w:w="2578" w:type="dxa"/>
+            <w:shd w:val="clear" w:color="auto" w:fill="D9D9D9" w:themeFill="background1" w:themeFillShade="D9"/>
+          </w:tcPr>
+          <w:p>
+            <w:pPr>
+              <w:jc w:val="center"/>
+            </w:pPr>
+            <w:r>
+              <w:t>Trajektorienraum</w:t>
+            </w:r>
+          </w:p>
+        </w:tc>
+        <w:tc>
+          <w:tcPr>
+            <w:tcW w:w="3229" w:type="dxa"/>
+          </w:tcPr>
+          <w:p>
+            <w:pPr>
+              <w:rPr>
+                <w:lang w:val="en-US"/>
+              </w:rPr>
+            </w:pPr>
+            <w:r>
+              <w:rPr>
+                <w:lang w:val="en-US"/>
+              </w:rPr>
+              <w:t>Kombination Joint-Space und Ta</w:t>
+            </w:r>
+            <w:r>
+              <w:rPr>
+                <w:lang w:val="en-US"/>
+              </w:rPr>
+              <w:t>sk-Space</w:t>
+            </w:r>
+          </w:p>
+        </w:tc>
+        <w:tc>
+          <w:tcPr>
+            <w:tcW w:w="3255" w:type="dxa"/>
+          </w:tcPr>
+          <w:p>
+            <w:pPr>
+              <w:rPr>
+                <w:lang w:val="en-US"/>
+              </w:rPr>
+            </w:pPr>
+            <w:r>
+              <w:rPr>
+                <w:lang w:val="en-US"/>
+              </w:rPr>
+              <w:t>nur Joint-Space</w:t>
+            </w:r>
+          </w:p>
+        </w:tc>
+      </w:tr>
+      <w:tr>
+        <w:tc>
+          <w:tcPr>
+            <w:tcW w:w="2578" w:type="dxa"/>
+            <w:shd w:val="clear" w:color="auto" w:fill="D9D9D9" w:themeFill="background1" w:themeFillShade="D9"/>
+          </w:tcPr>
+          <w:p>
+            <w:pPr>
+              <w:jc w:val="center"/>
+            </w:pPr>
+            <w:r>
+              <w:t>IK-Verwendung</w:t>
+            </w:r>
+          </w:p>
+        </w:tc>
+        <w:tc>
+          <w:tcPr>
+            <w:tcW w:w="3229" w:type="dxa"/>
+          </w:tcPr>
+          <w:p>
+            <w:r>
+              <w:t>Zuerst im Task-Space, dann Umwandlung in Joint-Space</w:t>
+            </w:r>
+          </w:p>
+        </w:tc>
+        <w:tc>
+          <w:tcPr>
+            <w:tcW w:w="3255" w:type="dxa"/>
+          </w:tcPr>
+          <w:p>
+            <w:r>
+              <w:t>direkte Nutzung der IK für Wegpunkte</w:t>
+            </w:r>
+          </w:p>
+        </w:tc>
+      </w:tr>
+      <w:tr>
+        <w:tc>
+          <w:tcPr>
+            <w:tcW w:w="2578" w:type="dxa"/>
+            <w:shd w:val="clear" w:color="auto" w:fill="D9D9D9" w:themeFill="background1" w:themeFillShade="D9"/>
+          </w:tcPr>
+          <w:p>
+            <w:pPr>
+              <w:jc w:val="center"/>
+            </w:pPr>
+            <w:r>
+              <w:t>Trajektorienerzeugung</w:t>
+            </w:r>
+          </w:p>
+        </w:tc>
+        <w:tc>
+          <w:tcPr>
+            <w:tcW w:w="3229" w:type="dxa"/>
+          </w:tcPr>
+          <w:p>
+            <w:r>
+              <w:t>transformtraj -&gt; Task Space</w:t>
+            </w:r>
+          </w:p>
+          <w:p>
+            <w:r>
+              <w:t>cubicpolytraj -&gt; Joint-Space</w:t>
+            </w:r>
+          </w:p>
+        </w:tc>
+        <w:tc>
+          <w:tcPr>
+            <w:tcW w:w="3255" w:type="dxa"/>
+          </w:tcPr>
+          <w:p>
+            <w:r>
+              <w:t>trapveltraj -&gt; glatte Bewegung im Joint-Space</w:t>
+            </w:r>
+          </w:p>
+        </w:tc>
+      </w:tr>
+      <w:tr>
+        <w:tc>
+          <w:tcPr>
+            <w:tcW w:w="2578" w:type="dxa"/>
+            <w:shd w:val="clear" w:color="auto" w:fill="D9D9D9" w:themeFill="background1" w:themeFillShade="D9"/>
+          </w:tcPr>
+          <w:p>
+            <w:pPr>
+              <w:jc w:val="center"/>
+            </w:pPr>
+            <w:r>
+              <w:t>Simulationsmethode</w:t>
+            </w:r>
+          </w:p>
+        </w:tc>
+        <w:tc>
+          <w:tcPr>
+            <w:tcW w:w="3229" w:type="dxa"/>
+          </w:tcPr>
+          <w:p>
+            <w:r>
+              <w:t>ODE-Solver</w:t>
+            </w:r>
+            <w:r>
+              <w:t xml:space="preserve"> -&gt; berücksichtigt Dynamik</w:t>
+            </w:r>
+          </w:p>
+        </w:tc>
+        <w:tc>
+          <w:tcPr>
+            <w:tcW w:w="3255" w:type="dxa"/>
+          </w:tcPr>
+          <w:p>
+            <w:r>
+              <w:t>direkte Animation + Simulink</w:t>
+            </w:r>
+            <w:r>
+              <w:t xml:space="preserve"> -&gt; keine Dynamik</w:t>
+            </w:r>
+          </w:p>
+        </w:tc>
+      </w:tr>
+      <w:tr>
+        <w:tc>
+          <w:tcPr>
+            <w:tcW w:w="2578" w:type="dxa"/>
+            <w:shd w:val="clear" w:color="auto" w:fill="D9D9D9" w:themeFill="background1" w:themeFillShade="D9"/>
+          </w:tcPr>
+          <w:p>
+            <w:pPr>
+              <w:jc w:val="center"/>
+            </w:pPr>
+            <w:r>
+              <w:t>Geschwindigkeitsprofil</w:t>
+            </w:r>
+          </w:p>
+        </w:tc>
+        <w:tc>
+          <w:tcPr>
+            <w:tcW w:w="3229" w:type="dxa"/>
+          </w:tcPr>
+          <w:p>
+            <w:r>
+              <w:t>automatische Berechnung der Zeit auf Basis der gewünschten Endeffektor-Geschwindigkeit</w:t>
+            </w:r>
+          </w:p>
+        </w:tc>
+        <w:tc>
+          <w:tcPr>
+            <w:tcW w:w="3255" w:type="dxa"/>
+          </w:tcPr>
+          <w:p>
+            <w:r>
+              <w:t>trapezförmiges Geschwindigkeitsprofil</w:t>
+            </w:r>
+          </w:p>
+        </w:tc>
+      </w:tr>
+    </w:tbl>
     <w:p/>
     <w:sectPr>
       <w:pgSz w:w="11906" w:h="16838"/>
@@ -1687,6 +2074,25 @@
       <w:szCs w:val="18"/>
     </w:rPr>
   </w:style>
+  <w:style w:type="table" w:styleId="Tabellenraster">
+    <w:name w:val="Table Grid"/>
+    <w:basedOn w:val="NormaleTabelle"/>
+    <w:uiPriority w:val="39"/>
+    <w:rsid w:val="00446FBB"/>
+    <w:pPr>
+      <w:spacing w:after="0" w:line="240" w:lineRule="auto"/>
+    </w:pPr>
+    <w:tblPr>
+      <w:tblBorders>
+        <w:top w:val="single" w:sz="4" w:space="0" w:color="auto"/>
+        <w:left w:val="single" w:sz="4" w:space="0" w:color="auto"/>
+        <w:bottom w:val="single" w:sz="4" w:space="0" w:color="auto"/>
+        <w:right w:val="single" w:sz="4" w:space="0" w:color="auto"/>
+        <w:insideH w:val="single" w:sz="4" w:space="0" w:color="auto"/>
+        <w:insideV w:val="single" w:sz="4" w:space="0" w:color="auto"/>
+      </w:tblBorders>
+    </w:tblPr>
+  </w:style>
 </w:styles>
 </file>
 

</xml_diff>